<commit_message>
Updated resume and web site font
</commit_message>
<xml_diff>
--- a/Ihor_Shevchuk_iOS_Engineer_CV.docx
+++ b/Ihor_Shevchuk_iOS_Engineer_CV.docx
@@ -38,7 +38,7 @@
           <w:tbl>
             <w:tblPr>
               <w:tblStyle w:val="TableGrid"/>
-              <w:tblW w:w="9486" w:type="dxa"/>
+              <w:tblW w:w="10535" w:type="dxa"/>
               <w:tblInd w:w="1263" w:type="dxa"/>
               <w:tblBorders>
                 <w:top w:val="none" w:sz="0" w:space="0" w:color="auto"/>
@@ -52,7 +52,7 @@
             </w:tblPr>
             <w:tblGrid>
               <w:gridCol w:w="3535"/>
-              <w:gridCol w:w="5951"/>
+              <w:gridCol w:w="7000"/>
             </w:tblGrid>
             <w:tr>
               <w:tc>
@@ -114,13 +114,13 @@
               </w:tc>
               <w:tc>
                 <w:tcPr>
-                  <w:tcW w:w="5951" w:type="dxa"/>
+                  <w:tcW w:w="7000" w:type="dxa"/>
                 </w:tcPr>
                 <w:p>
                   <w:pPr>
                     <w:framePr w:hSpace="180" w:wrap="around" w:vAnchor="text" w:hAnchor="page" w:x="1" w:y="-6"/>
                     <w:spacing w:before="120"/>
-                    <w:ind w:right="9"/>
+                    <w:ind w:right="1060"/>
                     <w:jc w:val="right"/>
                     <w:rPr>
                       <w:rFonts w:ascii="SF Pro" w:hAnsi="SF Pro" w:cs="Open Sans"/>
@@ -145,7 +145,7 @@
                       <w:bCs/>
                       <w:color w:val="FFFFFF" w:themeColor="background1"/>
                     </w:rPr>
-                    <w:instrText>HYPERLINK "</w:instrText>
+                    <w:instrText>HYPERLINK "https://linkedin.com/in/IhorShevchuk"</w:instrText>
                   </w:r>
                   <w:r>
                     <w:rPr>
@@ -154,16 +154,6 @@
                       <w:bCs/>
                       <w:color w:val="FFFFFF" w:themeColor="background1"/>
                     </w:rPr>
-                    <w:instrText>https://linkedin.com/in/IhorShevchuk</w:instrText>
-                  </w:r>
-                  <w:r>
-                    <w:rPr>
-                      <w:rFonts w:ascii="SF Pro" w:hAnsi="SF Pro" w:cs="Open Sans"/>
-                      <w:b/>
-                      <w:bCs/>
-                      <w:color w:val="FFFFFF" w:themeColor="background1"/>
-                    </w:rPr>
-                    <w:instrText>"</w:instrText>
                   </w:r>
                   <w:r>
                     <w:rPr>
@@ -198,6 +188,7 @@
                   <w:pPr>
                     <w:framePr w:hSpace="180" w:wrap="around" w:vAnchor="text" w:hAnchor="page" w:x="1" w:y="-6"/>
                     <w:spacing w:before="60" w:after="60"/>
+                    <w:ind w:right="1060"/>
                     <w:jc w:val="right"/>
                     <w:rPr>
                       <w:rFonts w:ascii="SF Pro" w:hAnsi="SF Pro" w:cs="Open Sans"/>
@@ -222,7 +213,7 @@
                       <w:bCs/>
                       <w:color w:val="FFFFFF" w:themeColor="background1"/>
                     </w:rPr>
-                    <w:instrText>HYPERLINK "</w:instrText>
+                    <w:instrText>HYPERLINK "https://ihor-shevchuk.dev/"</w:instrText>
                   </w:r>
                   <w:r>
                     <w:rPr>
@@ -231,16 +222,6 @@
                       <w:bCs/>
                       <w:color w:val="FFFFFF" w:themeColor="background1"/>
                     </w:rPr>
-                    <w:instrText>https://ihor-shevchuk.dev</w:instrText>
-                  </w:r>
-                  <w:r>
-                    <w:rPr>
-                      <w:rFonts w:ascii="SF Pro" w:hAnsi="SF Pro" w:cs="Open Sans"/>
-                      <w:b/>
-                      <w:bCs/>
-                      <w:color w:val="FFFFFF" w:themeColor="background1"/>
-                    </w:rPr>
-                    <w:instrText>"</w:instrText>
                   </w:r>
                   <w:r>
                     <w:rPr>
@@ -1092,7 +1073,16 @@
                 <w:bCs/>
                 <w:color w:val="FFFFFF" w:themeColor="background1"/>
               </w:rPr>
-              <w:t>January 2023 – now</w:t>
+              <w:t xml:space="preserve">January 2023 – </w:t>
+            </w:r>
+            <w:r>
+              <w:rPr>
+                <w:rFonts w:ascii="SF Pro" w:hAnsi="SF Pro"/>
+                <w:b w:val="0"/>
+                <w:bCs/>
+                <w:color w:val="FFFFFF" w:themeColor="background1"/>
+              </w:rPr>
+              <w:t>Present</w:t>
             </w:r>
           </w:p>
         </w:tc>
@@ -1595,33 +1585,7 @@
                 <w:sz w:val="24"/>
                 <w:szCs w:val="24"/>
               </w:rPr>
-              <w:t xml:space="preserve"> | </w:t>
-            </w:r>
-            <w:r>
-              <w:rPr>
-                <w:rFonts w:ascii="SF Pro" w:hAnsi="SF Pro"/>
-                <w:color w:val="FFFFFF" w:themeColor="background1"/>
-                <w:sz w:val="24"/>
-                <w:szCs w:val="24"/>
-              </w:rPr>
-              <w:t>R</w:t>
-            </w:r>
-            <w:r>
-              <w:rPr>
-                <w:color w:val="FFFFFF" w:themeColor="background1"/>
-                <w:sz w:val="24"/>
-                <w:szCs w:val="24"/>
-              </w:rPr>
-              <w:t>emote</w:t>
-            </w:r>
-            <w:r>
-              <w:rPr>
-                <w:rFonts w:ascii="SF Pro" w:hAnsi="SF Pro"/>
-                <w:color w:val="FFFFFF" w:themeColor="background1"/>
-                <w:sz w:val="24"/>
-                <w:szCs w:val="24"/>
-              </w:rPr>
-              <w:t>, Ukraine</w:t>
+              <w:t xml:space="preserve"> | Remote, Ukraine</w:t>
             </w:r>
           </w:p>
         </w:tc>
@@ -1652,7 +1616,16 @@
                 <w:bCs/>
                 <w:color w:val="FFFFFF" w:themeColor="background1"/>
               </w:rPr>
-              <w:t>April 2022 – Now</w:t>
+              <w:t xml:space="preserve">April 2022 – </w:t>
+            </w:r>
+            <w:r>
+              <w:rPr>
+                <w:rFonts w:ascii="SF Pro" w:hAnsi="SF Pro"/>
+                <w:b w:val="0"/>
+                <w:bCs/>
+                <w:color w:val="FFFFFF" w:themeColor="background1"/>
+              </w:rPr>
+              <w:t>Present</w:t>
             </w:r>
           </w:p>
         </w:tc>
@@ -2470,6 +2443,7 @@
         <w:ind w:left="284" w:hanging="284"/>
         <w:jc w:val="both"/>
         <w:rPr>
+          <w:rFonts w:ascii="SF Pro" w:hAnsi="SF Pro"/>
           <w:lang w:val="en-US"/>
         </w:rPr>
       </w:pPr>
@@ -2928,16 +2902,7 @@
                 <w:sz w:val="24"/>
                 <w:szCs w:val="24"/>
               </w:rPr>
-              <w:t>R</w:t>
-            </w:r>
-            <w:r>
-              <w:rPr>
-                <w:rFonts w:cs="Open Sans ExtraBold"/>
-                <w:color w:val="FFFFFF" w:themeColor="background1"/>
-                <w:sz w:val="24"/>
-                <w:szCs w:val="24"/>
-              </w:rPr>
-              <w:t>HVoice</w:t>
+              <w:t>RHVoice</w:t>
             </w:r>
             <w:r>
               <w:rPr>
@@ -2946,25 +2911,7 @@
                 <w:sz w:val="24"/>
                 <w:szCs w:val="24"/>
               </w:rPr>
-              <w:t xml:space="preserve"> | </w:t>
-            </w:r>
-            <w:r>
-              <w:rPr>
-                <w:rFonts w:ascii="SF Pro" w:hAnsi="SF Pro"/>
-                <w:color w:val="FFFFFF" w:themeColor="background1"/>
-                <w:sz w:val="22"/>
-                <w:szCs w:val="22"/>
-              </w:rPr>
-              <w:t>Remote</w:t>
-            </w:r>
-            <w:r>
-              <w:rPr>
-                <w:rFonts w:ascii="SF Pro" w:hAnsi="SF Pro"/>
-                <w:color w:val="FFFFFF" w:themeColor="background1"/>
-                <w:sz w:val="24"/>
-                <w:szCs w:val="24"/>
-              </w:rPr>
-              <w:t>, Ukraine</w:t>
+              <w:t xml:space="preserve"> | Remote, Ukraine</w:t>
             </w:r>
           </w:p>
         </w:tc>
@@ -2995,61 +2942,7 @@
                 <w:bCs/>
                 <w:color w:val="FFFFFF" w:themeColor="background1"/>
               </w:rPr>
-              <w:t>May</w:t>
-            </w:r>
-            <w:r>
-              <w:rPr>
-                <w:rFonts w:ascii="SF Pro" w:hAnsi="SF Pro"/>
-                <w:b w:val="0"/>
-                <w:bCs/>
-                <w:color w:val="FFFFFF" w:themeColor="background1"/>
-              </w:rPr>
-              <w:t xml:space="preserve"> 20</w:t>
-            </w:r>
-            <w:r>
-              <w:rPr>
-                <w:rFonts w:ascii="SF Pro" w:hAnsi="SF Pro"/>
-                <w:b w:val="0"/>
-                <w:bCs/>
-                <w:color w:val="FFFFFF" w:themeColor="background1"/>
-              </w:rPr>
-              <w:t>22</w:t>
-            </w:r>
-            <w:r>
-              <w:rPr>
-                <w:rFonts w:ascii="SF Pro" w:hAnsi="SF Pro"/>
-                <w:b w:val="0"/>
-                <w:bCs/>
-                <w:color w:val="FFFFFF" w:themeColor="background1"/>
-              </w:rPr>
-              <w:t xml:space="preserve"> – </w:t>
-            </w:r>
-            <w:r>
-              <w:rPr>
-                <w:rFonts w:ascii="SF Pro" w:hAnsi="SF Pro"/>
-                <w:b w:val="0"/>
-                <w:bCs/>
-                <w:color w:val="FFFFFF" w:themeColor="background1"/>
-              </w:rPr>
-              <w:t>December</w:t>
-            </w:r>
-            <w:r>
-              <w:rPr>
-                <w:rFonts w:ascii="SF Pro" w:hAnsi="SF Pro"/>
-                <w:b w:val="0"/>
-                <w:bCs/>
-                <w:color w:val="FFFFFF" w:themeColor="background1"/>
-              </w:rPr>
-              <w:t xml:space="preserve"> 20</w:t>
-            </w:r>
-            <w:r>
-              <w:rPr>
-                <w:rFonts w:ascii="SF Pro" w:hAnsi="SF Pro"/>
-                <w:b w:val="0"/>
-                <w:bCs/>
-                <w:color w:val="FFFFFF" w:themeColor="background1"/>
-              </w:rPr>
-              <w:t>22</w:t>
+              <w:t>May 2022 – December 2022</w:t>
             </w:r>
           </w:p>
         </w:tc>
@@ -3244,6 +3137,15 @@
         </w:rPr>
         <w:t>MVVM</w:t>
       </w:r>
+      <w:r>
+        <w:rPr>
+          <w:rFonts w:ascii="SF Pro" w:hAnsi="SF Pro"/>
+          <w:b/>
+          <w:bCs/>
+          <w:color w:val="42A8C1"/>
+        </w:rPr>
+        <w:t>, Swift Package Manager</w:t>
+      </w:r>
     </w:p>
     <w:p>
       <w:pPr>
@@ -3265,7 +3167,21 @@
           <w:rFonts w:ascii="SF Pro" w:hAnsi="SF Pro"/>
           <w:lang w:val="en-UA"/>
         </w:rPr>
-        <w:t>Developed Text to Speech iOS engine by using RHVoice C++ code</w:t>
+        <w:t>Developed Text to Speech iOS engine</w:t>
+      </w:r>
+      <w:r>
+        <w:rPr>
+          <w:rFonts w:ascii="SF Pro" w:hAnsi="SF Pro"/>
+          <w:lang w:val="en-UA"/>
+        </w:rPr>
+        <w:t xml:space="preserve"> from the scratch</w:t>
+      </w:r>
+      <w:r>
+        <w:rPr>
+          <w:rFonts w:ascii="SF Pro" w:hAnsi="SF Pro"/>
+          <w:lang w:val="en-UA"/>
+        </w:rPr>
+        <w:t xml:space="preserve"> by using RHVoice C++ code</w:t>
       </w:r>
       <w:r>
         <w:rPr>
@@ -3302,6 +3218,13 @@
           <w:rFonts w:ascii="SF Pro" w:hAnsi="SF Pro"/>
           <w:lang w:val="en-UA"/>
         </w:rPr>
+        <w:t xml:space="preserve"> and</w:t>
+      </w:r>
+      <w:r>
+        <w:rPr>
+          <w:rFonts w:ascii="SF Pro" w:hAnsi="SF Pro"/>
+          <w:lang w:val="en-UA"/>
+        </w:rPr>
         <w:t xml:space="preserve"> whitelabeled</w:t>
       </w:r>
       <w:r>
@@ -3309,7 +3232,21 @@
           <w:rFonts w:ascii="SF Pro" w:hAnsi="SF Pro"/>
           <w:lang w:val="en-UA"/>
         </w:rPr>
-        <w:t xml:space="preserve"> SwiftUI application from scratch and shipped it within several month</w:t>
+        <w:t xml:space="preserve"> SwiftUI application from scratch and shipped it within </w:t>
+      </w:r>
+      <w:r>
+        <w:rPr>
+          <w:rFonts w:ascii="SF Pro" w:hAnsi="SF Pro"/>
+          <w:lang w:val="en-UA"/>
+        </w:rPr>
+        <w:t>three</w:t>
+      </w:r>
+      <w:r>
+        <w:rPr>
+          <w:rFonts w:ascii="SF Pro" w:hAnsi="SF Pro"/>
+          <w:lang w:val="en-UA"/>
+        </w:rPr>
+        <w:t xml:space="preserve"> month</w:t>
       </w:r>
       <w:r>
         <w:rPr>
@@ -3421,25 +3358,7 @@
                 <w:sz w:val="22"/>
                 <w:szCs w:val="22"/>
               </w:rPr>
-              <w:t>Remote</w:t>
-            </w:r>
-            <w:r>
-              <w:rPr>
-                <w:rFonts w:ascii="SF Pro" w:hAnsi="SF Pro"/>
-                <w:color w:val="FFFFFF" w:themeColor="background1"/>
-                <w:sz w:val="22"/>
-                <w:szCs w:val="22"/>
-              </w:rPr>
-              <w:t xml:space="preserve">, </w:t>
-            </w:r>
-            <w:r>
-              <w:rPr>
-                <w:rFonts w:ascii="SF Pro" w:hAnsi="SF Pro"/>
-                <w:color w:val="FFFFFF" w:themeColor="background1"/>
-                <w:sz w:val="22"/>
-                <w:szCs w:val="22"/>
-              </w:rPr>
-              <w:t>US</w:t>
+              <w:t>Remote, US</w:t>
             </w:r>
           </w:p>
         </w:tc>
@@ -3470,7 +3389,25 @@
                 <w:bCs/>
                 <w:color w:val="FFFFFF" w:themeColor="background1"/>
               </w:rPr>
-              <w:t>Mar 2016 – Dec 2022</w:t>
+              <w:t>Mar</w:t>
+            </w:r>
+            <w:r>
+              <w:rPr>
+                <w:rFonts w:ascii="SF Pro" w:hAnsi="SF Pro"/>
+                <w:b w:val="0"/>
+                <w:bCs/>
+                <w:color w:val="FFFFFF" w:themeColor="background1"/>
+              </w:rPr>
+              <w:t>ch</w:t>
+            </w:r>
+            <w:r>
+              <w:rPr>
+                <w:rFonts w:ascii="SF Pro" w:hAnsi="SF Pro"/>
+                <w:b w:val="0"/>
+                <w:bCs/>
+                <w:color w:val="FFFFFF" w:themeColor="background1"/>
+              </w:rPr>
+              <w:t xml:space="preserve"> 2016 – Dec 2022</w:t>
             </w:r>
           </w:p>
         </w:tc>
@@ -4073,7 +4010,25 @@
                 <w:bCs/>
                 <w:color w:val="FFFFFF" w:themeColor="background1"/>
               </w:rPr>
-              <w:t>Mar 2016</w:t>
+              <w:t>Mar</w:t>
+            </w:r>
+            <w:r>
+              <w:rPr>
+                <w:rFonts w:ascii="SF Pro" w:hAnsi="SF Pro"/>
+                <w:b w:val="0"/>
+                <w:bCs/>
+                <w:color w:val="FFFFFF" w:themeColor="background1"/>
+              </w:rPr>
+              <w:t>ch</w:t>
+            </w:r>
+            <w:r>
+              <w:rPr>
+                <w:rFonts w:ascii="SF Pro" w:hAnsi="SF Pro"/>
+                <w:b w:val="0"/>
+                <w:bCs/>
+                <w:color w:val="FFFFFF" w:themeColor="background1"/>
+              </w:rPr>
+              <w:t xml:space="preserve"> 2016</w:t>
             </w:r>
           </w:p>
         </w:tc>
@@ -4330,15 +4285,13 @@
         </w:rPr>
         <w:t xml:space="preserve">Used Bluetooth Low Energy devices for a gamified children’s social </w:t>
       </w:r>
-      <w:proofErr w:type="gramStart"/>
       <w:r>
         <w:rPr>
           <w:rFonts w:ascii="SF Pro" w:hAnsi="SF Pro"/>
           <w:lang w:val="en-US"/>
         </w:rPr>
-        <w:t>network</w:t>
-      </w:r>
-      <w:proofErr w:type="gramEnd"/>
+        <w:t>network.</w:t>
+      </w:r>
     </w:p>
     <w:tbl>
       <w:tblPr>
@@ -5476,7 +5429,7 @@
         <v:path o:extrusionok="f" gradientshapeok="t" o:connecttype="rect"/>
         <o:lock v:ext="edit" aspectratio="t"/>
       </v:shapetype>
-      <v:shape id="_x0000_i1384" type="#_x0000_t75" alt="Receiver with solid fill" style="width:12.25pt;height:12.25pt;visibility:visible" o:gfxdata="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" o:bullet="t">
+      <v:shape id="_x0000_i1439" type="#_x0000_t75" alt="Receiver with solid fill" style="width:12.25pt;height:12.25pt;visibility:visible" o:gfxdata="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" o:bullet="t">
         <v:imagedata r:id="rId1" o:title="" cropbottom="-506f" cropright="-506f"/>
       </v:shape>
     </w:pict>

</xml_diff>

<commit_message>
Added avatar and updated resume
</commit_message>
<xml_diff>
--- a/Ihor_Shevchuk_iOS_Engineer_CV.docx
+++ b/Ihor_Shevchuk_iOS_Engineer_CV.docx
@@ -87,7 +87,7 @@
                 </w:p>
                 <w:p>
                   <w:pPr>
-                    <w:framePr w:wrap="auto" w:hAnchor="text" w:x="1"/>
+                    <w:framePr w:hSpace="180" w:wrap="around" w:vAnchor="text" w:hAnchor="page" w:x="1" w:y="-6"/>
                     <w:spacing w:before="60" w:after="60"/>
                     <w:ind w:left="-49"/>
                     <w:rPr>
@@ -129,60 +129,18 @@
                       <w:color w:val="FFFFFF" w:themeColor="background1"/>
                     </w:rPr>
                   </w:pPr>
-                  <w:r>
-                    <w:rPr>
-                      <w:rFonts w:ascii="SF Pro" w:hAnsi="SF Pro" w:cs="Open Sans"/>
-                      <w:b/>
-                      <w:bCs/>
-                      <w:color w:val="FFFFFF" w:themeColor="background1"/>
-                    </w:rPr>
-                    <w:fldChar w:fldCharType="begin"/>
-                  </w:r>
-                  <w:r>
-                    <w:rPr>
-                      <w:rFonts w:ascii="SF Pro" w:hAnsi="SF Pro" w:cs="Open Sans"/>
-                      <w:b/>
-                      <w:bCs/>
-                      <w:color w:val="FFFFFF" w:themeColor="background1"/>
-                    </w:rPr>
-                    <w:instrText>HYPERLINK "https://linkedin.com/in/IhorShevchuk"</w:instrText>
-                  </w:r>
-                  <w:r>
-                    <w:rPr>
-                      <w:rFonts w:ascii="SF Pro" w:hAnsi="SF Pro" w:cs="Open Sans"/>
-                      <w:b/>
-                      <w:bCs/>
-                      <w:color w:val="FFFFFF" w:themeColor="background1"/>
-                    </w:rPr>
-                  </w:r>
-                  <w:r>
-                    <w:rPr>
-                      <w:rFonts w:ascii="SF Pro" w:hAnsi="SF Pro" w:cs="Open Sans"/>
-                      <w:b/>
-                      <w:bCs/>
-                      <w:color w:val="FFFFFF" w:themeColor="background1"/>
-                    </w:rPr>
-                    <w:fldChar w:fldCharType="separate"/>
-                  </w:r>
-                  <w:r>
-                    <w:rPr>
-                      <w:rStyle w:val="Hyperlink"/>
-                      <w:rFonts w:ascii="SF Pro" w:hAnsi="SF Pro" w:cs="Open Sans"/>
-                      <w:b/>
-                      <w:bCs/>
-                      <w:color w:val="FFFFFF" w:themeColor="background1"/>
-                    </w:rPr>
-                    <w:t>https://linkedin.com/in/IhorShevchuk</w:t>
-                  </w:r>
-                  <w:r>
-                    <w:rPr>
-                      <w:rFonts w:ascii="SF Pro" w:hAnsi="SF Pro" w:cs="Open Sans"/>
-                      <w:b/>
-                      <w:bCs/>
-                      <w:color w:val="FFFFFF" w:themeColor="background1"/>
-                    </w:rPr>
-                    <w:fldChar w:fldCharType="end"/>
-                  </w:r>
+                  <w:hyperlink r:id="rId11" w:history="1">
+                    <w:r>
+                      <w:rPr>
+                        <w:rStyle w:val="Hyperlink"/>
+                        <w:rFonts w:ascii="SF Pro" w:hAnsi="SF Pro" w:cs="Open Sans"/>
+                        <w:b/>
+                        <w:bCs/>
+                        <w:color w:val="FFFFFF" w:themeColor="background1"/>
+                      </w:rPr>
+                      <w:t>https://linkedin.com/in/IhorShevchuk</w:t>
+                    </w:r>
+                  </w:hyperlink>
                 </w:p>
                 <w:p>
                   <w:pPr>
@@ -197,60 +155,18 @@
                       <w:color w:val="FFFFFF" w:themeColor="background1"/>
                     </w:rPr>
                   </w:pPr>
-                  <w:r>
-                    <w:rPr>
-                      <w:rFonts w:ascii="SF Pro" w:hAnsi="SF Pro" w:cs="Open Sans"/>
-                      <w:b/>
-                      <w:bCs/>
-                      <w:color w:val="FFFFFF" w:themeColor="background1"/>
-                    </w:rPr>
-                    <w:fldChar w:fldCharType="begin"/>
-                  </w:r>
-                  <w:r>
-                    <w:rPr>
-                      <w:rFonts w:ascii="SF Pro" w:hAnsi="SF Pro" w:cs="Open Sans"/>
-                      <w:b/>
-                      <w:bCs/>
-                      <w:color w:val="FFFFFF" w:themeColor="background1"/>
-                    </w:rPr>
-                    <w:instrText>HYPERLINK "https://ihor-shevchuk.dev/"</w:instrText>
-                  </w:r>
-                  <w:r>
-                    <w:rPr>
-                      <w:rFonts w:ascii="SF Pro" w:hAnsi="SF Pro" w:cs="Open Sans"/>
-                      <w:b/>
-                      <w:bCs/>
-                      <w:color w:val="FFFFFF" w:themeColor="background1"/>
-                    </w:rPr>
-                  </w:r>
-                  <w:r>
-                    <w:rPr>
-                      <w:rFonts w:ascii="SF Pro" w:hAnsi="SF Pro" w:cs="Open Sans"/>
-                      <w:b/>
-                      <w:bCs/>
-                      <w:color w:val="FFFFFF" w:themeColor="background1"/>
-                    </w:rPr>
-                    <w:fldChar w:fldCharType="separate"/>
-                  </w:r>
-                  <w:r>
-                    <w:rPr>
-                      <w:rStyle w:val="Hyperlink"/>
-                      <w:rFonts w:ascii="SF Pro" w:hAnsi="SF Pro" w:cs="Open Sans"/>
-                      <w:b/>
-                      <w:bCs/>
-                      <w:color w:val="FFFFFF" w:themeColor="background1"/>
-                    </w:rPr>
-                    <w:t>https://ihor-shevchuk.dev</w:t>
-                  </w:r>
-                  <w:r>
-                    <w:rPr>
-                      <w:rFonts w:ascii="SF Pro" w:hAnsi="SF Pro" w:cs="Open Sans"/>
-                      <w:b/>
-                      <w:bCs/>
-                      <w:color w:val="FFFFFF" w:themeColor="background1"/>
-                    </w:rPr>
-                    <w:fldChar w:fldCharType="end"/>
-                  </w:r>
+                  <w:hyperlink r:id="rId12" w:history="1">
+                    <w:r>
+                      <w:rPr>
+                        <w:rStyle w:val="Hyperlink"/>
+                        <w:rFonts w:ascii="SF Pro" w:hAnsi="SF Pro" w:cs="Open Sans"/>
+                        <w:b/>
+                        <w:bCs/>
+                        <w:color w:val="FFFFFF" w:themeColor="background1"/>
+                      </w:rPr>
+                      <w:t>https://ihor-shevchuk.dev</w:t>
+                    </w:r>
+                  </w:hyperlink>
                 </w:p>
               </w:tc>
             </w:tr>
@@ -459,7 +375,7 @@
                                 <pic:cNvPicPr/>
                               </pic:nvPicPr>
                               <pic:blipFill>
-                                <a:blip r:embed="rId11" cstate="print">
+                                <a:blip r:embed="rId13" cstate="print">
                                   <a:extLst>
                                     <a:ext uri="{28A0092B-C50C-407E-A947-70E740481C1C}">
                                       <a14:useLocalDpi xmlns:a14="http://schemas.microsoft.com/office/drawing/2010/main" val="0"/>
@@ -561,7 +477,7 @@
                                 <pic:cNvPicPr/>
                               </pic:nvPicPr>
                               <pic:blipFill>
-                                <a:blip r:embed="rId12" cstate="print">
+                                <a:blip r:embed="rId14" cstate="print">
                                   <a:extLst>
                                     <a:ext uri="{28A0092B-C50C-407E-A947-70E740481C1C}">
                                       <a14:useLocalDpi xmlns:a14="http://schemas.microsoft.com/office/drawing/2010/main" val="0"/>
@@ -704,7 +620,7 @@
                                 <pic:cNvPicPr/>
                               </pic:nvPicPr>
                               <pic:blipFill>
-                                <a:blip r:embed="rId13" cstate="print">
+                                <a:blip r:embed="rId15" cstate="print">
                                   <a:extLst>
                                     <a:ext uri="{28A0092B-C50C-407E-A947-70E740481C1C}">
                                       <a14:useLocalDpi xmlns:a14="http://schemas.microsoft.com/office/drawing/2010/main" val="0"/>
@@ -751,7 +667,7 @@
                       <w:lang w:val="en-US"/>
                     </w:rPr>
                   </w:pPr>
-                  <w:hyperlink r:id="rId14" w:history="1">
+                  <w:hyperlink r:id="rId16" w:history="1">
                     <w:r>
                       <w:rPr>
                         <w:rFonts w:ascii="SF Pro" w:hAnsi="SF Pro"/>
@@ -2902,7 +2818,16 @@
                 <w:sz w:val="24"/>
                 <w:szCs w:val="24"/>
               </w:rPr>
-              <w:t>RHVoice</w:t>
+              <w:t>Non-Routine LLC</w:t>
+            </w:r>
+            <w:r>
+              <w:rPr>
+                <w:rFonts w:ascii="SF Pro" w:hAnsi="SF Pro" w:cs="Open Sans ExtraBold"/>
+                <w:color w:val="FFFFFF" w:themeColor="background1"/>
+                <w:sz w:val="24"/>
+                <w:szCs w:val="24"/>
+              </w:rPr>
+              <w:t xml:space="preserve"> </w:t>
             </w:r>
             <w:r>
               <w:rPr>
@@ -2911,7 +2836,7 @@
                 <w:sz w:val="24"/>
                 <w:szCs w:val="24"/>
               </w:rPr>
-              <w:t xml:space="preserve"> | Remote, Ukraine</w:t>
+              <w:t>| Remote, Ukraine</w:t>
             </w:r>
           </w:p>
         </w:tc>
@@ -3772,14 +3697,7 @@
           <w:rFonts w:ascii="SF Pro" w:hAnsi="SF Pro"/>
           <w:lang w:val="en-US"/>
         </w:rPr>
-        <w:t xml:space="preserve">Reduced the rate of defects escaping to production from 10% to less than 3% by refining the development process and introducing practice of quick defect </w:t>
-      </w:r>
-      <w:r>
-        <w:rPr>
-          <w:rFonts w:ascii="SF Pro" w:hAnsi="SF Pro"/>
-          <w:lang w:val="en-US"/>
-        </w:rPr>
-        <w:t>resolution.</w:t>
+        <w:t>Reduced the rate of defects escaping to production from 10% to less than 3% by refining the development process and introducing practice of quick defect resolution.</w:t>
       </w:r>
     </w:p>
     <w:p>
@@ -3807,14 +3725,7 @@
           <w:rFonts w:ascii="SF Pro" w:hAnsi="SF Pro"/>
           <w:lang w:val="en-US"/>
         </w:rPr>
-        <w:t>Implemented a bidirectional communication layer between JavaScript and Swift, enhancing performance for upcoming JavaScript-driven features</w:t>
-      </w:r>
-      <w:r>
-        <w:rPr>
-          <w:rFonts w:ascii="SF Pro" w:hAnsi="SF Pro"/>
-          <w:lang w:val="en-US"/>
-        </w:rPr>
-        <w:t>.</w:t>
+        <w:t>Implemented a bidirectional communication layer between JavaScript and Swift, enhancing performance for upcoming JavaScript-driven features.</w:t>
       </w:r>
     </w:p>
     <w:p>
@@ -4400,7 +4311,7 @@
         </w:rPr>
         <w:t xml:space="preserve"> </w:t>
       </w:r>
-      <w:hyperlink r:id="rId15" w:history="1">
+      <w:hyperlink r:id="rId17" w:history="1">
         <w:proofErr w:type="spellStart"/>
         <w:r>
           <w:rPr>
@@ -4697,7 +4608,7 @@
           <w:rFonts w:ascii="SF Pro" w:hAnsi="SF Pro"/>
           <w:lang w:val="en-US"/>
         </w:rPr>
-        <w:t xml:space="preserve">Added </w:t>
+        <w:t>Added of iOS and macOS versions of</w:t>
       </w:r>
       <w:r>
         <w:rPr>
@@ -4705,25 +4616,9 @@
           <w:rFonts w:ascii="SF Pro" w:hAnsi="SF Pro"/>
           <w:lang w:val="en-US"/>
         </w:rPr>
-        <w:t>of iOS and macOS</w:t>
-      </w:r>
-      <w:r>
-        <w:rPr>
-          <w:rStyle w:val="project-tagline"/>
-          <w:rFonts w:ascii="SF Pro" w:hAnsi="SF Pro"/>
-          <w:lang w:val="en-US"/>
-        </w:rPr>
-        <w:t xml:space="preserve"> versions of</w:t>
-      </w:r>
-      <w:r>
-        <w:rPr>
-          <w:rStyle w:val="project-tagline"/>
-          <w:rFonts w:ascii="SF Pro" w:hAnsi="SF Pro"/>
-          <w:lang w:val="en-US"/>
-        </w:rPr>
         <w:t xml:space="preserve"> </w:t>
       </w:r>
-      <w:hyperlink r:id="rId16" w:tgtFrame="_blank" w:history="1">
+      <w:hyperlink r:id="rId18" w:tgtFrame="_blank" w:history="1">
         <w:r>
           <w:rPr>
             <w:rStyle w:val="Hyperlink"/>
@@ -4768,7 +4663,7 @@
         </w:rPr>
         <w:t xml:space="preserve">Elevated the functionality of </w:t>
       </w:r>
-      <w:hyperlink r:id="rId17" w:tgtFrame="_blank" w:history="1">
+      <w:hyperlink r:id="rId19" w:tgtFrame="_blank" w:history="1">
         <w:proofErr w:type="spellStart"/>
         <w:r>
           <w:rPr>
@@ -4818,7 +4713,7 @@
         </w:rPr>
         <w:t xml:space="preserve">Enhanced the </w:t>
       </w:r>
-      <w:hyperlink r:id="rId18" w:tgtFrame="_blank" w:history="1">
+      <w:hyperlink r:id="rId20" w:tgtFrame="_blank" w:history="1">
         <w:r>
           <w:rPr>
             <w:rStyle w:val="Hyperlink"/>
@@ -4899,7 +4794,7 @@
         </w:rPr>
         <w:t xml:space="preserve">Advanced </w:t>
       </w:r>
-      <w:hyperlink r:id="rId19" w:tgtFrame="_blank" w:history="1">
+      <w:hyperlink r:id="rId21" w:tgtFrame="_blank" w:history="1">
         <w:proofErr w:type="spellStart"/>
         <w:r>
           <w:rPr>
@@ -4967,7 +4862,7 @@
         </w:rPr>
         <w:t xml:space="preserve">Extended the capabilities of </w:t>
       </w:r>
-      <w:hyperlink r:id="rId20" w:tgtFrame="_blank" w:history="1">
+      <w:hyperlink r:id="rId22" w:tgtFrame="_blank" w:history="1">
         <w:r>
           <w:rPr>
             <w:rStyle w:val="Hyperlink"/>
@@ -5429,7 +5324,7 @@
         <v:path o:extrusionok="f" gradientshapeok="t" o:connecttype="rect"/>
         <o:lock v:ext="edit" aspectratio="t"/>
       </v:shapetype>
-      <v:shape id="_x0000_i1439" type="#_x0000_t75" alt="Receiver with solid fill" style="width:12.25pt;height:12.25pt;visibility:visible" o:gfxdata="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" o:bullet="t">
+      <v:shape id="_x0000_i1041" type="#_x0000_t75" alt="Receiver with solid fill" style="width:12.25pt;height:12.25pt;visibility:visible" o:gfxdata="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" o:bullet="t">
         <v:imagedata r:id="rId1" o:title="" cropbottom="-506f" cropright="-506f"/>
       </v:shape>
     </w:pict>
@@ -8994,6 +8889,7 @@
   <w:style w:type="character" w:default="1" w:styleId="DefaultParagraphFont">
     <w:name w:val="Default Paragraph Font"/>
     <w:uiPriority w:val="1"/>
+    <w:semiHidden/>
     <w:unhideWhenUsed/>
   </w:style>
   <w:style w:type="table" w:default="1" w:styleId="TableNormal">
@@ -10474,6 +10370,10 @@
 </file>
 
 <file path=customXml/item1.xml><?xml version="1.0" encoding="utf-8"?>
+<b:Sources xmlns:b="http://schemas.openxmlformats.org/officeDocument/2006/bibliography" xmlns="http://schemas.openxmlformats.org/officeDocument/2006/bibliography" SelectedStyle="\APASixthEditionOfficeOnline.xsl" StyleName="APA" Version="6"/>
+</file>
+
+<file path=customXml/item2.xml><?xml version="1.0" encoding="utf-8"?>
 <p:properties xmlns:p="http://schemas.microsoft.com/office/2006/metadata/properties" xmlns:xsi="http://www.w3.org/2001/XMLSchema-instance" xmlns:pc="http://schemas.microsoft.com/office/infopath/2007/PartnerControls">
   <documentManagement>
     <TaxCatchAll xmlns="b4f06dc9-744d-47b2-9f77-c9b629faf428" xsi:nil="true"/>
@@ -10484,20 +10384,7 @@
 </p:properties>
 </file>
 
-<file path=customXml/item2.xml><?xml version="1.0" encoding="utf-8"?>
-<b:Sources xmlns:b="http://schemas.openxmlformats.org/officeDocument/2006/bibliography" xmlns="http://schemas.openxmlformats.org/officeDocument/2006/bibliography" SelectedStyle="\APASixthEditionOfficeOnline.xsl" StyleName="APA" Version="6"/>
-</file>
-
 <file path=customXml/item3.xml><?xml version="1.0" encoding="utf-8"?>
-<?mso-contentType ?>
-<FormTemplates xmlns="http://schemas.microsoft.com/sharepoint/v3/contenttype/forms">
-  <Display>DocumentLibraryForm</Display>
-  <Edit>DocumentLibraryForm</Edit>
-  <New>DocumentLibraryForm</New>
-</FormTemplates>
-</file>
-
-<file path=customXml/item4.xml><?xml version="1.0" encoding="utf-8"?>
 <ct:contentTypeSchema xmlns:ct="http://schemas.microsoft.com/office/2006/metadata/contentType" xmlns:ma="http://schemas.microsoft.com/office/2006/metadata/properties/metaAttributes" ct:_="" ma:_="" ma:contentTypeName="Document" ma:contentTypeID="0x0101000022DF2E6550D64BA340424F059BBE7E" ma:contentTypeVersion="" ma:contentTypeDescription="Create a new document." ma:contentTypeScope="" ma:versionID="9f1f1c90ebe20414adfcc2a1e19cecc7">
   <xsd:schema xmlns:xsd="http://www.w3.org/2001/XMLSchema" xmlns:xs="http://www.w3.org/2001/XMLSchema" xmlns:p="http://schemas.microsoft.com/office/2006/metadata/properties" xmlns:ns2="b4f06dc9-744d-47b2-9f77-c9b629faf428" xmlns:ns3="c0f09d1d-a791-408f-b25b-6eb273b3ba1f" xmlns:ns4="70617cc4-2c78-4ce6-8c7b-f4a3e2d1db80" targetNamespace="http://schemas.microsoft.com/office/2006/metadata/properties" ma:root="true" ma:fieldsID="bf9243a881c755936a39d2847f8c073f" ns2:_="" ns3:_="" ns4:_="">
     <xsd:import namespace="b4f06dc9-744d-47b2-9f77-c9b629faf428"/>
@@ -10765,7 +10652,24 @@
 </ct:contentTypeSchema>
 </file>
 
+<file path=customXml/item4.xml><?xml version="1.0" encoding="utf-8"?>
+<?mso-contentType ?>
+<FormTemplates xmlns="http://schemas.microsoft.com/sharepoint/v3/contenttype/forms">
+  <Display>DocumentLibraryForm</Display>
+  <Edit>DocumentLibraryForm</Edit>
+  <New>DocumentLibraryForm</New>
+</FormTemplates>
+</file>
+
 <file path=customXml/itemProps1.xml><?xml version="1.0" encoding="utf-8"?>
+<ds:datastoreItem xmlns:ds="http://schemas.openxmlformats.org/officeDocument/2006/customXml" ds:itemID="{027BD387-2ADE-4E98-8740-5E7C5739492D}">
+  <ds:schemaRefs>
+    <ds:schemaRef ds:uri="http://schemas.openxmlformats.org/officeDocument/2006/bibliography"/>
+  </ds:schemaRefs>
+</ds:datastoreItem>
+</file>
+
+<file path=customXml/itemProps2.xml><?xml version="1.0" encoding="utf-8"?>
 <ds:datastoreItem xmlns:ds="http://schemas.openxmlformats.org/officeDocument/2006/customXml" ds:itemID="{2CE3614A-C630-4BB5-9B54-84C8B6044BCE}">
   <ds:schemaRefs>
     <ds:schemaRef ds:uri="http://schemas.microsoft.com/office/2006/metadata/properties"/>
@@ -10775,23 +10679,7 @@
 </ds:datastoreItem>
 </file>
 
-<file path=customXml/itemProps2.xml><?xml version="1.0" encoding="utf-8"?>
-<ds:datastoreItem xmlns:ds="http://schemas.openxmlformats.org/officeDocument/2006/customXml" ds:itemID="{027BD387-2ADE-4E98-8740-5E7C5739492D}">
-  <ds:schemaRefs>
-    <ds:schemaRef ds:uri="http://schemas.openxmlformats.org/officeDocument/2006/bibliography"/>
-  </ds:schemaRefs>
-</ds:datastoreItem>
-</file>
-
 <file path=customXml/itemProps3.xml><?xml version="1.0" encoding="utf-8"?>
-<ds:datastoreItem xmlns:ds="http://schemas.openxmlformats.org/officeDocument/2006/customXml" ds:itemID="{71780933-FDB7-4470-A564-B272A83B9B29}">
-  <ds:schemaRefs>
-    <ds:schemaRef ds:uri="http://schemas.microsoft.com/sharepoint/v3/contenttype/forms"/>
-  </ds:schemaRefs>
-</ds:datastoreItem>
-</file>
-
-<file path=customXml/itemProps4.xml><?xml version="1.0" encoding="utf-8"?>
 <ds:datastoreItem xmlns:ds="http://schemas.openxmlformats.org/officeDocument/2006/customXml" ds:itemID="{9662BBAA-ABB4-41BF-A333-18F36A86EBDB}">
   <ds:schemaRefs>
     <ds:schemaRef ds:uri="http://schemas.microsoft.com/office/2006/metadata/contentType"/>
@@ -10809,4 +10697,12 @@
     <ds:schemaRef ds:uri="http://schemas.microsoft.com/internal/obd"/>
   </ds:schemaRefs>
 </ds:datastoreItem>
+</file>
+
+<file path=customXml/itemProps4.xml><?xml version="1.0" encoding="utf-8"?>
+<ds:datastoreItem xmlns:ds="http://schemas.openxmlformats.org/officeDocument/2006/customXml" ds:itemID="{71780933-FDB7-4470-A564-B272A83B9B29}">
+  <ds:schemaRefs>
+    <ds:schemaRef ds:uri="http://schemas.microsoft.com/sharepoint/v3/contenttype/forms"/>
+  </ds:schemaRefs>
+</ds:datastoreItem>
 </file>
</xml_diff>